<commit_message>
Update thông tin, gửi mail approved + rejected và đính kèm contract
</commit_message>
<xml_diff>
--- a/Templates/ContractTemplate.docx
+++ b/Templates/ContractTemplate.docx
@@ -6,83 +6,65 @@
       <w:pPr>
         <w:jc w:val="center"/>
         <w:rPr>
-          <w:rFonts w:ascii="Times New Roman" w:hAnsi="Times New Roman" w:cs="Times New Roman"/>
+          <w:b/>
+          <w:bCs/>
         </w:rPr>
       </w:pPr>
       <w:r>
         <w:rPr>
-          <w:rFonts w:ascii="Times New Roman" w:hAnsi="Times New Roman" w:cs="Times New Roman"/>
+          <w:b/>
+          <w:bCs/>
         </w:rPr>
         <w:t>HỢP ĐỒNG TÍN DỤNG</w:t>
       </w:r>
     </w:p>
     <w:p>
-      <w:pPr>
-        <w:rPr>
-          <w:rFonts w:ascii="Times New Roman" w:hAnsi="Times New Roman" w:cs="Times New Roman"/>
-        </w:rPr>
-      </w:pPr>
       <w:r>
-        <w:rPr>
-          <w:rFonts w:ascii="Times New Roman" w:hAnsi="Times New Roman" w:cs="Times New Roman"/>
-        </w:rPr>
-        <w:t xml:space="preserve">Kính gửi khách hàng </w:t>
+        <w:t xml:space="preserve">Kính gửi khách hàng: </w:t>
       </w:r>
       <w:r>
-        <w:rPr>
-          <w:rFonts w:ascii="Times New Roman" w:hAnsi="Times New Roman" w:cs="Times New Roman"/>
-        </w:rPr>
-        <w:t>{{FULL_NAME}}</w:t>
-      </w:r>
-      <w:r>
-        <w:rPr>
-          <w:rFonts w:ascii="Times New Roman" w:hAnsi="Times New Roman" w:cs="Times New Roman"/>
-        </w:rPr>
-        <w:t>:</w:t>
+        <w:t>Đặng Ngọc Mai</w:t>
       </w:r>
     </w:p>
     <w:p>
-      <w:pPr>
-        <w:rPr>
-          <w:rFonts w:ascii="Times New Roman" w:hAnsi="Times New Roman" w:cs="Times New Roman"/>
-        </w:rPr>
-      </w:pPr>
       <w:r>
-        <w:rPr>
-          <w:rFonts w:ascii="Times New Roman" w:hAnsi="Times New Roman" w:cs="Times New Roman"/>
-        </w:rPr>
-        <w:t>CCCD: {{CCCD}}</w:t>
+        <w:t xml:space="preserve">CCCD: </w:t>
+      </w:r>
+      <w:r>
+        <w:t>33301007320</w:t>
       </w:r>
     </w:p>
     <w:p>
-      <w:pPr>
-        <w:rPr>
-          <w:rFonts w:ascii="Times New Roman" w:hAnsi="Times New Roman" w:cs="Times New Roman"/>
-        </w:rPr>
-      </w:pPr>
       <w:r>
-        <w:rPr>
-          <w:rFonts w:ascii="Times New Roman" w:hAnsi="Times New Roman" w:cs="Times New Roman"/>
-        </w:rPr>
-        <w:t>Số tiền cấp: {{OFFER_LIMIT}}</w:t>
+        <w:t xml:space="preserve">Số tiền cấp: </w:t>
+      </w:r>
+      <w:r>
+        <w:t>6,160,000 VND</w:t>
       </w:r>
     </w:p>
     <w:p>
-      <w:pPr>
-        <w:rPr>
-          <w:rFonts w:ascii="Times New Roman" w:hAnsi="Times New Roman" w:cs="Times New Roman"/>
-        </w:rPr>
-      </w:pPr>
       <w:r>
-        <w:rPr>
-          <w:rFonts w:ascii="Times New Roman" w:hAnsi="Times New Roman" w:cs="Times New Roman"/>
-        </w:rPr>
-        <w:t>Ngày tạo hợp đồng: {{DATE}}</w:t>
+        <w:t xml:space="preserve">Ngày tạo hợp đồng: </w:t>
+      </w:r>
+      <w:r>
+        <w:t>08/10/2025</w:t>
       </w:r>
     </w:p>
+    <w:p>
+      <w:r>
+        <w:t>Sign here:</w:t>
+      </w:r>
+    </w:p>
+    <w:p/>
+    <w:p>
+      <w:r>
+        <w:t>---------------------</w:t>
+      </w:r>
+    </w:p>
+    <w:p/>
     <w:sectPr>
       <w:pgSz w:w="12240" w:h="15840"/>
-      <w:pgMar w:top="1418" w:right="1134" w:bottom="1418" w:left="1985" w:header="720" w:footer="720" w:gutter="0"/>
+      <w:pgMar w:top="1440" w:right="1440" w:bottom="1440" w:left="1440" w:header="720" w:footer="720" w:gutter="0"/>
       <w:cols w:space="720"/>
       <w:docGrid w:linePitch="360"/>
     </w:sectPr>
@@ -95,11 +77,11 @@
   <w:docDefaults>
     <w:rPrDefault>
       <w:rPr>
-        <w:rFonts w:asciiTheme="minorHAnsi" w:eastAsiaTheme="minorEastAsia" w:hAnsiTheme="minorHAnsi" w:cstheme="minorBidi"/>
+        <w:rFonts w:asciiTheme="minorHAnsi" w:eastAsiaTheme="minorHAnsi" w:hAnsiTheme="minorHAnsi" w:cstheme="minorBidi"/>
         <w:kern w:val="2"/>
         <w:sz w:val="24"/>
         <w:szCs w:val="24"/>
-        <w:lang w:val="en-US" w:eastAsia="ko-KR" w:bidi="ar-SA"/>
+        <w:lang w:val="en-US" w:eastAsia="en-US" w:bidi="ar-SA"/>
         <w14:ligatures w14:val="standardContextual"/>
       </w:rPr>
     </w:rPrDefault>
@@ -129,7 +111,7 @@
     <w:lsdException w:name="index 7" w:semiHidden="1" w:unhideWhenUsed="1"/>
     <w:lsdException w:name="index 8" w:semiHidden="1" w:unhideWhenUsed="1"/>
     <w:lsdException w:name="index 9" w:semiHidden="1" w:unhideWhenUsed="1"/>
-    <w:lsdException w:name="toc 1" w:semiHidden="1" w:uiPriority="39" w:unhideWhenUsed="1" w:qFormat="1"/>
+    <w:lsdException w:name="toc 1" w:semiHidden="1" w:uiPriority="39" w:unhideWhenUsed="1"/>
     <w:lsdException w:name="toc 2" w:semiHidden="1" w:uiPriority="39" w:unhideWhenUsed="1"/>
     <w:lsdException w:name="toc 3" w:semiHidden="1" w:uiPriority="39" w:unhideWhenUsed="1"/>
     <w:lsdException w:name="toc 4" w:semiHidden="1" w:uiPriority="39" w:unhideWhenUsed="1"/>
@@ -498,7 +480,7 @@
     <w:link w:val="Heading1Char"/>
     <w:uiPriority w:val="9"/>
     <w:qFormat/>
-    <w:rsid w:val="003A7105"/>
+    <w:rsid w:val="003140E7"/>
     <w:pPr>
       <w:keepNext/>
       <w:keepLines/>
@@ -521,7 +503,7 @@
     <w:semiHidden/>
     <w:unhideWhenUsed/>
     <w:qFormat/>
-    <w:rsid w:val="003A7105"/>
+    <w:rsid w:val="003140E7"/>
     <w:pPr>
       <w:keepNext/>
       <w:keepLines/>
@@ -544,7 +526,7 @@
     <w:semiHidden/>
     <w:unhideWhenUsed/>
     <w:qFormat/>
-    <w:rsid w:val="003A7105"/>
+    <w:rsid w:val="003140E7"/>
     <w:pPr>
       <w:keepNext/>
       <w:keepLines/>
@@ -567,7 +549,7 @@
     <w:semiHidden/>
     <w:unhideWhenUsed/>
     <w:qFormat/>
-    <w:rsid w:val="003A7105"/>
+    <w:rsid w:val="003140E7"/>
     <w:pPr>
       <w:keepNext/>
       <w:keepLines/>
@@ -590,7 +572,7 @@
     <w:semiHidden/>
     <w:unhideWhenUsed/>
     <w:qFormat/>
-    <w:rsid w:val="003A7105"/>
+    <w:rsid w:val="003140E7"/>
     <w:pPr>
       <w:keepNext/>
       <w:keepLines/>
@@ -611,7 +593,7 @@
     <w:semiHidden/>
     <w:unhideWhenUsed/>
     <w:qFormat/>
-    <w:rsid w:val="003A7105"/>
+    <w:rsid w:val="003140E7"/>
     <w:pPr>
       <w:keepNext/>
       <w:keepLines/>
@@ -634,7 +616,7 @@
     <w:semiHidden/>
     <w:unhideWhenUsed/>
     <w:qFormat/>
-    <w:rsid w:val="003A7105"/>
+    <w:rsid w:val="003140E7"/>
     <w:pPr>
       <w:keepNext/>
       <w:keepLines/>
@@ -655,7 +637,7 @@
     <w:semiHidden/>
     <w:unhideWhenUsed/>
     <w:qFormat/>
-    <w:rsid w:val="003A7105"/>
+    <w:rsid w:val="003140E7"/>
     <w:pPr>
       <w:keepNext/>
       <w:keepLines/>
@@ -678,7 +660,7 @@
     <w:semiHidden/>
     <w:unhideWhenUsed/>
     <w:qFormat/>
-    <w:rsid w:val="003A7105"/>
+    <w:rsid w:val="003140E7"/>
     <w:pPr>
       <w:keepNext/>
       <w:keepLines/>
@@ -717,35 +699,12 @@
     <w:semiHidden/>
     <w:unhideWhenUsed/>
   </w:style>
-  <w:style w:type="paragraph" w:styleId="TOC1">
-    <w:name w:val="toc 1"/>
-    <w:basedOn w:val="Normal"/>
-    <w:next w:val="Normal"/>
-    <w:autoRedefine/>
-    <w:uiPriority w:val="39"/>
-    <w:unhideWhenUsed/>
-    <w:qFormat/>
-    <w:rsid w:val="00ED0FC5"/>
-    <w:pPr>
-      <w:tabs>
-        <w:tab w:val="right" w:leader="dot" w:pos="9111"/>
-      </w:tabs>
-      <w:spacing w:before="240" w:after="340"/>
-      <w:jc w:val="both"/>
-    </w:pPr>
-    <w:rPr>
-      <w:rFonts w:ascii="Times New Roman" w:hAnsi="Times New Roman"/>
-      <w:b/>
-      <w:sz w:val="26"/>
-      <w:szCs w:val="28"/>
-    </w:rPr>
-  </w:style>
   <w:style w:type="character" w:customStyle="1" w:styleId="Heading1Char">
     <w:name w:val="Heading 1 Char"/>
     <w:basedOn w:val="DefaultParagraphFont"/>
     <w:link w:val="Heading1"/>
     <w:uiPriority w:val="9"/>
-    <w:rsid w:val="003A7105"/>
+    <w:rsid w:val="003140E7"/>
     <w:rPr>
       <w:rFonts w:asciiTheme="majorHAnsi" w:eastAsiaTheme="majorEastAsia" w:hAnsiTheme="majorHAnsi" w:cstheme="majorBidi"/>
       <w:color w:val="2F5496" w:themeColor="accent1" w:themeShade="BF"/>
@@ -759,7 +718,7 @@
     <w:link w:val="Heading2"/>
     <w:uiPriority w:val="9"/>
     <w:semiHidden/>
-    <w:rsid w:val="003A7105"/>
+    <w:rsid w:val="003140E7"/>
     <w:rPr>
       <w:rFonts w:asciiTheme="majorHAnsi" w:eastAsiaTheme="majorEastAsia" w:hAnsiTheme="majorHAnsi" w:cstheme="majorBidi"/>
       <w:color w:val="2F5496" w:themeColor="accent1" w:themeShade="BF"/>
@@ -773,7 +732,7 @@
     <w:link w:val="Heading3"/>
     <w:uiPriority w:val="9"/>
     <w:semiHidden/>
-    <w:rsid w:val="003A7105"/>
+    <w:rsid w:val="003140E7"/>
     <w:rPr>
       <w:rFonts w:eastAsiaTheme="majorEastAsia" w:cstheme="majorBidi"/>
       <w:color w:val="2F5496" w:themeColor="accent1" w:themeShade="BF"/>
@@ -787,7 +746,7 @@
     <w:link w:val="Heading4"/>
     <w:uiPriority w:val="9"/>
     <w:semiHidden/>
-    <w:rsid w:val="003A7105"/>
+    <w:rsid w:val="003140E7"/>
     <w:rPr>
       <w:rFonts w:eastAsiaTheme="majorEastAsia" w:cstheme="majorBidi"/>
       <w:i/>
@@ -801,7 +760,7 @@
     <w:link w:val="Heading5"/>
     <w:uiPriority w:val="9"/>
     <w:semiHidden/>
-    <w:rsid w:val="003A7105"/>
+    <w:rsid w:val="003140E7"/>
     <w:rPr>
       <w:rFonts w:eastAsiaTheme="majorEastAsia" w:cstheme="majorBidi"/>
       <w:color w:val="2F5496" w:themeColor="accent1" w:themeShade="BF"/>
@@ -813,7 +772,7 @@
     <w:link w:val="Heading6"/>
     <w:uiPriority w:val="9"/>
     <w:semiHidden/>
-    <w:rsid w:val="003A7105"/>
+    <w:rsid w:val="003140E7"/>
     <w:rPr>
       <w:rFonts w:eastAsiaTheme="majorEastAsia" w:cstheme="majorBidi"/>
       <w:i/>
@@ -827,7 +786,7 @@
     <w:link w:val="Heading7"/>
     <w:uiPriority w:val="9"/>
     <w:semiHidden/>
-    <w:rsid w:val="003A7105"/>
+    <w:rsid w:val="003140E7"/>
     <w:rPr>
       <w:rFonts w:eastAsiaTheme="majorEastAsia" w:cstheme="majorBidi"/>
       <w:color w:val="595959" w:themeColor="text1" w:themeTint="A6"/>
@@ -839,7 +798,7 @@
     <w:link w:val="Heading8"/>
     <w:uiPriority w:val="9"/>
     <w:semiHidden/>
-    <w:rsid w:val="003A7105"/>
+    <w:rsid w:val="003140E7"/>
     <w:rPr>
       <w:rFonts w:eastAsiaTheme="majorEastAsia" w:cstheme="majorBidi"/>
       <w:i/>
@@ -853,7 +812,7 @@
     <w:link w:val="Heading9"/>
     <w:uiPriority w:val="9"/>
     <w:semiHidden/>
-    <w:rsid w:val="003A7105"/>
+    <w:rsid w:val="003140E7"/>
     <w:rPr>
       <w:rFonts w:eastAsiaTheme="majorEastAsia" w:cstheme="majorBidi"/>
       <w:color w:val="272727" w:themeColor="text1" w:themeTint="D8"/>
@@ -866,7 +825,7 @@
     <w:link w:val="TitleChar"/>
     <w:uiPriority w:val="10"/>
     <w:qFormat/>
-    <w:rsid w:val="003A7105"/>
+    <w:rsid w:val="003140E7"/>
     <w:pPr>
       <w:spacing w:after="80" w:line="240" w:lineRule="auto"/>
       <w:contextualSpacing/>
@@ -884,7 +843,7 @@
     <w:basedOn w:val="DefaultParagraphFont"/>
     <w:link w:val="Title"/>
     <w:uiPriority w:val="10"/>
-    <w:rsid w:val="003A7105"/>
+    <w:rsid w:val="003140E7"/>
     <w:rPr>
       <w:rFonts w:asciiTheme="majorHAnsi" w:eastAsiaTheme="majorEastAsia" w:hAnsiTheme="majorHAnsi" w:cstheme="majorBidi"/>
       <w:spacing w:val="-10"/>
@@ -900,7 +859,7 @@
     <w:link w:val="SubtitleChar"/>
     <w:uiPriority w:val="11"/>
     <w:qFormat/>
-    <w:rsid w:val="003A7105"/>
+    <w:rsid w:val="003140E7"/>
     <w:pPr>
       <w:numPr>
         <w:ilvl w:val="1"/>
@@ -919,7 +878,7 @@
     <w:basedOn w:val="DefaultParagraphFont"/>
     <w:link w:val="Subtitle"/>
     <w:uiPriority w:val="11"/>
-    <w:rsid w:val="003A7105"/>
+    <w:rsid w:val="003140E7"/>
     <w:rPr>
       <w:rFonts w:eastAsiaTheme="majorEastAsia" w:cstheme="majorBidi"/>
       <w:color w:val="595959" w:themeColor="text1" w:themeTint="A6"/>
@@ -935,7 +894,7 @@
     <w:link w:val="QuoteChar"/>
     <w:uiPriority w:val="29"/>
     <w:qFormat/>
-    <w:rsid w:val="003A7105"/>
+    <w:rsid w:val="003140E7"/>
     <w:pPr>
       <w:spacing w:before="160"/>
       <w:jc w:val="center"/>
@@ -951,7 +910,7 @@
     <w:basedOn w:val="DefaultParagraphFont"/>
     <w:link w:val="Quote"/>
     <w:uiPriority w:val="29"/>
-    <w:rsid w:val="003A7105"/>
+    <w:rsid w:val="003140E7"/>
     <w:rPr>
       <w:i/>
       <w:iCs/>
@@ -963,7 +922,7 @@
     <w:basedOn w:val="Normal"/>
     <w:uiPriority w:val="34"/>
     <w:qFormat/>
-    <w:rsid w:val="003A7105"/>
+    <w:rsid w:val="003140E7"/>
     <w:pPr>
       <w:ind w:left="720"/>
       <w:contextualSpacing/>
@@ -974,7 +933,7 @@
     <w:basedOn w:val="DefaultParagraphFont"/>
     <w:uiPriority w:val="21"/>
     <w:qFormat/>
-    <w:rsid w:val="003A7105"/>
+    <w:rsid w:val="003140E7"/>
     <w:rPr>
       <w:i/>
       <w:iCs/>
@@ -988,7 +947,7 @@
     <w:link w:val="IntenseQuoteChar"/>
     <w:uiPriority w:val="30"/>
     <w:qFormat/>
-    <w:rsid w:val="003A7105"/>
+    <w:rsid w:val="003140E7"/>
     <w:pPr>
       <w:pBdr>
         <w:top w:val="single" w:sz="4" w:space="10" w:color="2F5496" w:themeColor="accent1" w:themeShade="BF"/>
@@ -1009,7 +968,7 @@
     <w:basedOn w:val="DefaultParagraphFont"/>
     <w:link w:val="IntenseQuote"/>
     <w:uiPriority w:val="30"/>
-    <w:rsid w:val="003A7105"/>
+    <w:rsid w:val="003140E7"/>
     <w:rPr>
       <w:i/>
       <w:iCs/>
@@ -1021,7 +980,7 @@
     <w:basedOn w:val="DefaultParagraphFont"/>
     <w:uiPriority w:val="32"/>
     <w:qFormat/>
-    <w:rsid w:val="003A7105"/>
+    <w:rsid w:val="003140E7"/>
     <w:rPr>
       <w:b/>
       <w:bCs/>

</xml_diff>